<commit_message>
update ui with designer zhanting; fixed bugs
</commit_message>
<xml_diff>
--- a/docs/软件反馈20170628.docx
+++ b/docs/软件反馈20170628.docx
@@ -54,8 +54,6 @@
         </w:rPr>
         <w:t>里面的比例大小。</w:t>
       </w:r>
-      <w:bookmarkStart w:id="0" w:name="_GoBack"/>
-      <w:bookmarkEnd w:id="0"/>
     </w:p>
     <w:p>
       <w:pPr>
@@ -724,6 +722,328 @@
         <w:t>自带的进度窗口更换成自己的进度条。</w:t>
       </w:r>
     </w:p>
+    <w:p>
+      <w:pPr>
+        <w:jc w:val="left"/>
+        <w:rPr>
+          <w:sz w:val="32"/>
+          <w:szCs w:val="32"/>
+        </w:rPr>
+      </w:pPr>
+    </w:p>
+    <w:p>
+      <w:pPr>
+        <w:jc w:val="left"/>
+        <w:rPr>
+          <w:sz w:val="32"/>
+          <w:szCs w:val="32"/>
+        </w:rPr>
+      </w:pPr>
+    </w:p>
+    <w:p>
+      <w:pPr>
+        <w:jc w:val="left"/>
+        <w:rPr>
+          <w:sz w:val="32"/>
+          <w:szCs w:val="32"/>
+        </w:rPr>
+      </w:pPr>
+    </w:p>
+    <w:p>
+      <w:pPr>
+        <w:jc w:val="left"/>
+        <w:rPr>
+          <w:rFonts w:hint="eastAsia"/>
+          <w:sz w:val="32"/>
+          <w:szCs w:val="32"/>
+        </w:rPr>
+      </w:pPr>
+    </w:p>
+    <w:p>
+      <w:pPr>
+        <w:pStyle w:val="a4"/>
+        <w:numPr>
+          <w:ilvl w:val="0"/>
+          <w:numId w:val="3"/>
+        </w:numPr>
+        <w:ind w:firstLineChars="0"/>
+        <w:jc w:val="left"/>
+        <w:rPr>
+          <w:sz w:val="32"/>
+          <w:szCs w:val="32"/>
+        </w:rPr>
+      </w:pPr>
+      <w:r>
+        <w:rPr>
+          <w:rFonts w:hint="eastAsia"/>
+          <w:sz w:val="32"/>
+          <w:szCs w:val="32"/>
+        </w:rPr>
+        <w:t>文件管理</w:t>
+      </w:r>
+      <w:proofErr w:type="gramStart"/>
+      <w:r>
+        <w:rPr>
+          <w:rFonts w:hint="eastAsia"/>
+          <w:sz w:val="32"/>
+          <w:szCs w:val="32"/>
+        </w:rPr>
+        <w:t>全选跟筛选器</w:t>
+      </w:r>
+      <w:proofErr w:type="gramEnd"/>
+      <w:r>
+        <w:rPr>
+          <w:rFonts w:hint="eastAsia"/>
+          <w:sz w:val="32"/>
+          <w:szCs w:val="32"/>
+        </w:rPr>
+        <w:t>好像有冲突，有时点</w:t>
+      </w:r>
+      <w:proofErr w:type="gramStart"/>
+      <w:r>
+        <w:rPr>
+          <w:rFonts w:hint="eastAsia"/>
+          <w:sz w:val="32"/>
+          <w:szCs w:val="32"/>
+        </w:rPr>
+        <w:t>会选会出现</w:t>
+      </w:r>
+      <w:proofErr w:type="gramEnd"/>
+      <w:r>
+        <w:rPr>
+          <w:rFonts w:hint="eastAsia"/>
+          <w:sz w:val="32"/>
+          <w:szCs w:val="32"/>
+        </w:rPr>
+        <w:t>选不中。</w:t>
+      </w:r>
+    </w:p>
+    <w:p>
+      <w:pPr>
+        <w:numPr>
+          <w:ilvl w:val="0"/>
+          <w:numId w:val="3"/>
+        </w:numPr>
+        <w:jc w:val="left"/>
+        <w:rPr>
+          <w:rFonts w:hint="eastAsia"/>
+          <w:sz w:val="32"/>
+          <w:szCs w:val="32"/>
+        </w:rPr>
+      </w:pPr>
+      <w:proofErr w:type="gramStart"/>
+      <w:r>
+        <w:rPr>
+          <w:rFonts w:hint="eastAsia"/>
+          <w:sz w:val="32"/>
+          <w:szCs w:val="32"/>
+        </w:rPr>
+        <w:t>筛选器能否</w:t>
+      </w:r>
+      <w:proofErr w:type="gramEnd"/>
+      <w:r>
+        <w:rPr>
+          <w:rFonts w:hint="eastAsia"/>
+          <w:sz w:val="32"/>
+          <w:szCs w:val="32"/>
+        </w:rPr>
+        <w:t>提示当前显示的是视频或图片或全部。</w:t>
+      </w:r>
+    </w:p>
+    <w:p>
+      <w:pPr>
+        <w:numPr>
+          <w:ilvl w:val="0"/>
+          <w:numId w:val="3"/>
+        </w:numPr>
+        <w:jc w:val="left"/>
+        <w:rPr>
+          <w:sz w:val="32"/>
+          <w:szCs w:val="32"/>
+        </w:rPr>
+      </w:pPr>
+      <w:r>
+        <w:rPr>
+          <w:rFonts w:hint="eastAsia"/>
+          <w:sz w:val="32"/>
+          <w:szCs w:val="32"/>
+        </w:rPr>
+        <w:t>复制到</w:t>
+      </w:r>
+      <w:r>
+        <w:rPr>
+          <w:rFonts w:hint="eastAsia"/>
+          <w:sz w:val="32"/>
+          <w:szCs w:val="32"/>
+        </w:rPr>
+        <w:t>U</w:t>
+      </w:r>
+      <w:r>
+        <w:rPr>
+          <w:rFonts w:hint="eastAsia"/>
+          <w:sz w:val="32"/>
+          <w:szCs w:val="32"/>
+        </w:rPr>
+        <w:t>盘出现上面的问题。</w:t>
+      </w:r>
+    </w:p>
+    <w:p>
+      <w:pPr>
+        <w:numPr>
+          <w:ilvl w:val="0"/>
+          <w:numId w:val="3"/>
+        </w:numPr>
+        <w:jc w:val="left"/>
+        <w:rPr>
+          <w:rFonts w:hint="eastAsia"/>
+          <w:sz w:val="32"/>
+          <w:szCs w:val="32"/>
+        </w:rPr>
+      </w:pPr>
+      <w:r>
+        <w:rPr>
+          <w:rFonts w:hint="eastAsia"/>
+          <w:sz w:val="32"/>
+          <w:szCs w:val="32"/>
+        </w:rPr>
+        <w:t>录完像时再次快速点击录像键时会出现软件运行停止</w:t>
+      </w:r>
+    </w:p>
+    <w:p>
+      <w:pPr>
+        <w:numPr>
+          <w:ilvl w:val="0"/>
+          <w:numId w:val="3"/>
+        </w:numPr>
+        <w:jc w:val="left"/>
+        <w:rPr>
+          <w:sz w:val="32"/>
+          <w:szCs w:val="32"/>
+        </w:rPr>
+      </w:pPr>
+      <w:r>
+        <w:rPr>
+          <w:rFonts w:hint="eastAsia"/>
+          <w:sz w:val="32"/>
+          <w:szCs w:val="32"/>
+        </w:rPr>
+        <w:t>不接串口时也应该是可以进入软件，但要提示没有串口。</w:t>
+      </w:r>
+    </w:p>
+    <w:p>
+      <w:pPr>
+        <w:jc w:val="left"/>
+        <w:rPr>
+          <w:sz w:val="32"/>
+          <w:szCs w:val="32"/>
+        </w:rPr>
+      </w:pPr>
+    </w:p>
+    <w:p>
+      <w:pPr>
+        <w:jc w:val="left"/>
+        <w:rPr>
+          <w:sz w:val="32"/>
+          <w:szCs w:val="32"/>
+        </w:rPr>
+      </w:pPr>
+      <w:r>
+        <w:rPr>
+          <w:rFonts w:hint="eastAsia"/>
+          <w:sz w:val="32"/>
+          <w:szCs w:val="32"/>
+        </w:rPr>
+        <w:t>2017-6-30 16:51:08</w:t>
+      </w:r>
+    </w:p>
+    <w:p>
+      <w:pPr>
+        <w:pStyle w:val="a4"/>
+        <w:numPr>
+          <w:ilvl w:val="0"/>
+          <w:numId w:val="4"/>
+        </w:numPr>
+        <w:ind w:firstLineChars="0"/>
+        <w:jc w:val="left"/>
+        <w:rPr>
+          <w:sz w:val="32"/>
+          <w:szCs w:val="32"/>
+        </w:rPr>
+      </w:pPr>
+      <w:r>
+        <w:rPr>
+          <w:rFonts w:hint="eastAsia"/>
+          <w:sz w:val="32"/>
+          <w:szCs w:val="32"/>
+        </w:rPr>
+        <w:t>有视频有图片时全选中再删除有些没删除掉</w:t>
+      </w:r>
+    </w:p>
+    <w:p>
+      <w:pPr>
+        <w:pStyle w:val="a4"/>
+        <w:numPr>
+          <w:ilvl w:val="0"/>
+          <w:numId w:val="4"/>
+        </w:numPr>
+        <w:ind w:firstLineChars="0"/>
+        <w:jc w:val="left"/>
+        <w:rPr>
+          <w:sz w:val="32"/>
+          <w:szCs w:val="32"/>
+        </w:rPr>
+      </w:pPr>
+      <w:r>
+        <w:rPr>
+          <w:rFonts w:hint="eastAsia"/>
+          <w:sz w:val="32"/>
+          <w:szCs w:val="32"/>
+        </w:rPr>
+        <w:t>查看图片时应该图片可以拖动？？？应该要不可以拖动的</w:t>
+      </w:r>
+    </w:p>
+    <w:p>
+      <w:pPr>
+        <w:pStyle w:val="a4"/>
+        <w:numPr>
+          <w:ilvl w:val="0"/>
+          <w:numId w:val="4"/>
+        </w:numPr>
+        <w:ind w:firstLineChars="0"/>
+        <w:jc w:val="left"/>
+        <w:rPr>
+          <w:sz w:val="32"/>
+          <w:szCs w:val="32"/>
+        </w:rPr>
+      </w:pPr>
+      <w:r>
+        <w:rPr>
+          <w:rFonts w:ascii="宋体" w:eastAsia="宋体" w:hAnsi="宋体" w:cs="宋体"/>
+          <w:kern w:val="0"/>
+          <w:sz w:val="32"/>
+          <w:szCs w:val="32"/>
+        </w:rPr>
+        <w:t>当拷贝的文件较大时进度条没有显示了最后快要完成时才显示进度，而且一点鼠标就卡死了</w:t>
+      </w:r>
+    </w:p>
+    <w:p>
+      <w:pPr>
+        <w:pStyle w:val="a4"/>
+        <w:numPr>
+          <w:ilvl w:val="0"/>
+          <w:numId w:val="4"/>
+        </w:numPr>
+        <w:ind w:firstLineChars="0"/>
+        <w:jc w:val="left"/>
+        <w:rPr>
+          <w:rFonts w:hint="eastAsia"/>
+          <w:sz w:val="32"/>
+          <w:szCs w:val="32"/>
+        </w:rPr>
+      </w:pPr>
+      <w:bookmarkStart w:id="0" w:name="_GoBack"/>
+      <w:bookmarkEnd w:id="0"/>
+    </w:p>
     <w:sectPr>
       <w:pgSz w:w="11906" w:h="16838"/>
       <w:pgMar w:top="1440" w:right="1800" w:bottom="1440" w:left="1800" w:header="851" w:footer="992" w:gutter="0"/>
@@ -737,6 +1057,95 @@
 <file path=word/numbering.xml><?xml version="1.0" encoding="utf-8"?>
 <w:numbering xmlns:wpc="http://schemas.microsoft.com/office/word/2010/wordprocessingCanvas" xmlns:mc="http://schemas.openxmlformats.org/markup-compatibility/2006" xmlns:o="urn:schemas-microsoft-com:office:office" xmlns:r="http://schemas.openxmlformats.org/officeDocument/2006/relationships" xmlns:m="http://schemas.openxmlformats.org/officeDocument/2006/math" xmlns:v="urn:schemas-microsoft-com:vml" xmlns:wp14="http://schemas.microsoft.com/office/word/2010/wordprocessingDrawing" xmlns:wp="http://schemas.openxmlformats.org/drawingml/2006/wordprocessingDrawing" xmlns:w10="urn:schemas-microsoft-com:office:word" xmlns:w="http://schemas.openxmlformats.org/wordprocessingml/2006/main" xmlns:w14="http://schemas.microsoft.com/office/word/2010/wordml" xmlns:w15="http://schemas.microsoft.com/office/word/2012/wordml" xmlns:wpg="http://schemas.microsoft.com/office/word/2010/wordprocessingGroup" xmlns:wpi="http://schemas.microsoft.com/office/word/2010/wordprocessingInk" xmlns:wne="http://schemas.microsoft.com/office/word/2006/wordml" xmlns:wps="http://schemas.microsoft.com/office/word/2010/wordprocessingShape" mc:Ignorable="w14 w15 wp14">
   <w:abstractNum w:abstractNumId="0" w15:restartNumberingAfterBreak="0">
+    <w:nsid w:val="1B234374"/>
+    <w:multiLevelType w:val="hybridMultilevel"/>
+    <w:tmpl w:val="B38C955E"/>
+    <w:lvl w:ilvl="0" w:tplc="59822DCE">
+      <w:start w:val="1"/>
+      <w:numFmt w:val="decimal"/>
+      <w:lvlText w:val="%1、"/>
+      <w:lvlJc w:val="left"/>
+      <w:pPr>
+        <w:ind w:left="720" w:hanging="720"/>
+      </w:pPr>
+      <w:rPr>
+        <w:rFonts w:hint="default"/>
+      </w:rPr>
+    </w:lvl>
+    <w:lvl w:ilvl="1" w:tplc="04090019" w:tentative="1">
+      <w:start w:val="1"/>
+      <w:numFmt w:val="lowerLetter"/>
+      <w:lvlText w:val="%2)"/>
+      <w:lvlJc w:val="left"/>
+      <w:pPr>
+        <w:ind w:left="840" w:hanging="420"/>
+      </w:pPr>
+    </w:lvl>
+    <w:lvl w:ilvl="2" w:tplc="0409001B" w:tentative="1">
+      <w:start w:val="1"/>
+      <w:numFmt w:val="lowerRoman"/>
+      <w:lvlText w:val="%3."/>
+      <w:lvlJc w:val="right"/>
+      <w:pPr>
+        <w:ind w:left="1260" w:hanging="420"/>
+      </w:pPr>
+    </w:lvl>
+    <w:lvl w:ilvl="3" w:tplc="0409000F" w:tentative="1">
+      <w:start w:val="1"/>
+      <w:numFmt w:val="decimal"/>
+      <w:lvlText w:val="%4."/>
+      <w:lvlJc w:val="left"/>
+      <w:pPr>
+        <w:ind w:left="1680" w:hanging="420"/>
+      </w:pPr>
+    </w:lvl>
+    <w:lvl w:ilvl="4" w:tplc="04090019" w:tentative="1">
+      <w:start w:val="1"/>
+      <w:numFmt w:val="lowerLetter"/>
+      <w:lvlText w:val="%5)"/>
+      <w:lvlJc w:val="left"/>
+      <w:pPr>
+        <w:ind w:left="2100" w:hanging="420"/>
+      </w:pPr>
+    </w:lvl>
+    <w:lvl w:ilvl="5" w:tplc="0409001B" w:tentative="1">
+      <w:start w:val="1"/>
+      <w:numFmt w:val="lowerRoman"/>
+      <w:lvlText w:val="%6."/>
+      <w:lvlJc w:val="right"/>
+      <w:pPr>
+        <w:ind w:left="2520" w:hanging="420"/>
+      </w:pPr>
+    </w:lvl>
+    <w:lvl w:ilvl="6" w:tplc="0409000F" w:tentative="1">
+      <w:start w:val="1"/>
+      <w:numFmt w:val="decimal"/>
+      <w:lvlText w:val="%7."/>
+      <w:lvlJc w:val="left"/>
+      <w:pPr>
+        <w:ind w:left="2940" w:hanging="420"/>
+      </w:pPr>
+    </w:lvl>
+    <w:lvl w:ilvl="7" w:tplc="04090019" w:tentative="1">
+      <w:start w:val="1"/>
+      <w:numFmt w:val="lowerLetter"/>
+      <w:lvlText w:val="%8)"/>
+      <w:lvlJc w:val="left"/>
+      <w:pPr>
+        <w:ind w:left="3360" w:hanging="420"/>
+      </w:pPr>
+    </w:lvl>
+    <w:lvl w:ilvl="8" w:tplc="0409001B" w:tentative="1">
+      <w:start w:val="1"/>
+      <w:numFmt w:val="lowerRoman"/>
+      <w:lvlText w:val="%9."/>
+      <w:lvlJc w:val="right"/>
+      <w:pPr>
+        <w:ind w:left="3780" w:hanging="420"/>
+      </w:pPr>
+    </w:lvl>
+  </w:abstractNum>
+  <w:abstractNum w:abstractNumId="1" w15:restartNumberingAfterBreak="0">
     <w:nsid w:val="59531D5E"/>
     <w:multiLevelType w:val="singleLevel"/>
     <w:tmpl w:val="59531D5E"/>
@@ -748,7 +1157,7 @@
       <w:lvlJc w:val="left"/>
     </w:lvl>
   </w:abstractNum>
-  <w:abstractNum w:abstractNumId="1" w15:restartNumberingAfterBreak="0">
+  <w:abstractNum w:abstractNumId="2" w15:restartNumberingAfterBreak="0">
     <w:nsid w:val="59534406"/>
     <w:multiLevelType w:val="singleLevel"/>
     <w:tmpl w:val="59534406"/>
@@ -760,11 +1169,106 @@
       <w:lvlJc w:val="left"/>
     </w:lvl>
   </w:abstractNum>
+  <w:abstractNum w:abstractNumId="3" w15:restartNumberingAfterBreak="0">
+    <w:nsid w:val="59752CF8"/>
+    <w:multiLevelType w:val="hybridMultilevel"/>
+    <w:tmpl w:val="D09811F2"/>
+    <w:lvl w:ilvl="0" w:tplc="8B7EEF24">
+      <w:start w:val="1"/>
+      <w:numFmt w:val="decimal"/>
+      <w:lvlText w:val="%1."/>
+      <w:lvlJc w:val="left"/>
+      <w:pPr>
+        <w:ind w:left="360" w:hanging="360"/>
+      </w:pPr>
+      <w:rPr>
+        <w:rFonts w:hint="default"/>
+      </w:rPr>
+    </w:lvl>
+    <w:lvl w:ilvl="1" w:tplc="04090019" w:tentative="1">
+      <w:start w:val="1"/>
+      <w:numFmt w:val="lowerLetter"/>
+      <w:lvlText w:val="%2)"/>
+      <w:lvlJc w:val="left"/>
+      <w:pPr>
+        <w:ind w:left="840" w:hanging="420"/>
+      </w:pPr>
+    </w:lvl>
+    <w:lvl w:ilvl="2" w:tplc="0409001B" w:tentative="1">
+      <w:start w:val="1"/>
+      <w:numFmt w:val="lowerRoman"/>
+      <w:lvlText w:val="%3."/>
+      <w:lvlJc w:val="right"/>
+      <w:pPr>
+        <w:ind w:left="1260" w:hanging="420"/>
+      </w:pPr>
+    </w:lvl>
+    <w:lvl w:ilvl="3" w:tplc="0409000F" w:tentative="1">
+      <w:start w:val="1"/>
+      <w:numFmt w:val="decimal"/>
+      <w:lvlText w:val="%4."/>
+      <w:lvlJc w:val="left"/>
+      <w:pPr>
+        <w:ind w:left="1680" w:hanging="420"/>
+      </w:pPr>
+    </w:lvl>
+    <w:lvl w:ilvl="4" w:tplc="04090019" w:tentative="1">
+      <w:start w:val="1"/>
+      <w:numFmt w:val="lowerLetter"/>
+      <w:lvlText w:val="%5)"/>
+      <w:lvlJc w:val="left"/>
+      <w:pPr>
+        <w:ind w:left="2100" w:hanging="420"/>
+      </w:pPr>
+    </w:lvl>
+    <w:lvl w:ilvl="5" w:tplc="0409001B" w:tentative="1">
+      <w:start w:val="1"/>
+      <w:numFmt w:val="lowerRoman"/>
+      <w:lvlText w:val="%6."/>
+      <w:lvlJc w:val="right"/>
+      <w:pPr>
+        <w:ind w:left="2520" w:hanging="420"/>
+      </w:pPr>
+    </w:lvl>
+    <w:lvl w:ilvl="6" w:tplc="0409000F" w:tentative="1">
+      <w:start w:val="1"/>
+      <w:numFmt w:val="decimal"/>
+      <w:lvlText w:val="%7."/>
+      <w:lvlJc w:val="left"/>
+      <w:pPr>
+        <w:ind w:left="2940" w:hanging="420"/>
+      </w:pPr>
+    </w:lvl>
+    <w:lvl w:ilvl="7" w:tplc="04090019" w:tentative="1">
+      <w:start w:val="1"/>
+      <w:numFmt w:val="lowerLetter"/>
+      <w:lvlText w:val="%8)"/>
+      <w:lvlJc w:val="left"/>
+      <w:pPr>
+        <w:ind w:left="3360" w:hanging="420"/>
+      </w:pPr>
+    </w:lvl>
+    <w:lvl w:ilvl="8" w:tplc="0409001B" w:tentative="1">
+      <w:start w:val="1"/>
+      <w:numFmt w:val="lowerRoman"/>
+      <w:lvlText w:val="%9."/>
+      <w:lvlJc w:val="right"/>
+      <w:pPr>
+        <w:ind w:left="3780" w:hanging="420"/>
+      </w:pPr>
+    </w:lvl>
+  </w:abstractNum>
   <w:num w:numId="1">
+    <w:abstractNumId w:val="1"/>
+  </w:num>
+  <w:num w:numId="2">
+    <w:abstractNumId w:val="2"/>
+  </w:num>
+  <w:num w:numId="3">
     <w:abstractNumId w:val="0"/>
   </w:num>
-  <w:num w:numId="2">
-    <w:abstractNumId w:val="1"/>
+  <w:num w:numId="4">
+    <w:abstractNumId w:val="3"/>
   </w:num>
 </w:numbering>
 </file>
@@ -1104,6 +1608,57 @@
     <w:semiHidden/>
     <w:unhideWhenUsed/>
   </w:style>
+  <w:style w:type="paragraph" w:styleId="a3">
+    <w:name w:val="Balloon Text"/>
+    <w:basedOn w:val="a"/>
+    <w:link w:val="Char"/>
+    <w:rsid w:val="00AC349A"/>
+    <w:rPr>
+      <w:sz w:val="18"/>
+      <w:szCs w:val="18"/>
+    </w:rPr>
+  </w:style>
+  <w:style w:type="character" w:customStyle="1" w:styleId="Char">
+    <w:name w:val="批注框文本 Char"/>
+    <w:basedOn w:val="a0"/>
+    <w:link w:val="a3"/>
+    <w:rsid w:val="00AC349A"/>
+    <w:rPr>
+      <w:kern w:val="2"/>
+      <w:sz w:val="18"/>
+      <w:szCs w:val="18"/>
+    </w:rPr>
+  </w:style>
+  <w:style w:type="paragraph" w:styleId="a4">
+    <w:name w:val="List Paragraph"/>
+    <w:basedOn w:val="a"/>
+    <w:uiPriority w:val="99"/>
+    <w:rsid w:val="00AC349A"/>
+    <w:pPr>
+      <w:ind w:firstLineChars="200" w:firstLine="420"/>
+    </w:pPr>
+  </w:style>
+  <w:style w:type="paragraph" w:styleId="a5">
+    <w:name w:val="Date"/>
+    <w:basedOn w:val="a"/>
+    <w:next w:val="a"/>
+    <w:link w:val="Char0"/>
+    <w:rsid w:val="00B34D2C"/>
+    <w:pPr>
+      <w:ind w:leftChars="2500" w:left="100"/>
+    </w:pPr>
+  </w:style>
+  <w:style w:type="character" w:customStyle="1" w:styleId="Char0">
+    <w:name w:val="日期 Char"/>
+    <w:basedOn w:val="a0"/>
+    <w:link w:val="a5"/>
+    <w:rsid w:val="00B34D2C"/>
+    <w:rPr>
+      <w:kern w:val="2"/>
+      <w:sz w:val="21"/>
+      <w:szCs w:val="24"/>
+    </w:rPr>
+  </w:style>
 </w:styles>
 </file>
 

</xml_diff>

<commit_message>
fix bugs except 7
</commit_message>
<xml_diff>
--- a/docs/软件反馈20170628.docx
+++ b/docs/软件反馈20170628.docx
@@ -507,7 +507,6 @@
     <w:p>
       <w:pPr>
         <w:rPr>
-          <w:rFonts w:hint="eastAsia"/>
           <w:sz w:val="32"/>
           <w:szCs w:val="32"/>
         </w:rPr>
@@ -579,15 +578,7 @@
           <w:sz w:val="32"/>
           <w:szCs w:val="32"/>
         </w:rPr>
-        <w:t>拍照时</w:t>
-      </w:r>
-      <w:r>
-        <w:rPr>
-          <w:rFonts w:hint="eastAsia"/>
-          <w:sz w:val="32"/>
-          <w:szCs w:val="32"/>
-        </w:rPr>
-        <w:t>应该是缩小的预览图，</w:t>
+        <w:t>拍照时应该是缩小的预览图，</w:t>
       </w:r>
       <w:r>
         <w:rPr>
@@ -753,7 +744,6 @@
       <w:pPr>
         <w:jc w:val="left"/>
         <w:rPr>
-          <w:rFonts w:hint="eastAsia"/>
           <w:sz w:val="32"/>
           <w:szCs w:val="32"/>
         </w:rPr>
@@ -826,7 +816,6 @@
         </w:numPr>
         <w:jc w:val="left"/>
         <w:rPr>
-          <w:rFonts w:hint="eastAsia"/>
           <w:sz w:val="32"/>
           <w:szCs w:val="32"/>
         </w:rPr>
@@ -895,7 +884,6 @@
         </w:numPr>
         <w:jc w:val="left"/>
         <w:rPr>
-          <w:rFonts w:hint="eastAsia"/>
           <w:sz w:val="32"/>
           <w:szCs w:val="32"/>
         </w:rPr>
@@ -1028,12 +1016,209 @@
     </w:p>
     <w:p>
       <w:pPr>
-        <w:pStyle w:val="a4"/>
-        <w:numPr>
-          <w:ilvl w:val="0"/>
-          <w:numId w:val="4"/>
-        </w:numPr>
-        <w:ind w:firstLineChars="0"/>
+        <w:jc w:val="left"/>
+        <w:rPr>
+          <w:sz w:val="32"/>
+          <w:szCs w:val="32"/>
+        </w:rPr>
+      </w:pPr>
+    </w:p>
+    <w:p>
+      <w:pPr>
+        <w:jc w:val="left"/>
+        <w:rPr>
+          <w:sz w:val="32"/>
+          <w:szCs w:val="32"/>
+        </w:rPr>
+      </w:pPr>
+    </w:p>
+    <w:p>
+      <w:pPr>
+        <w:jc w:val="left"/>
+        <w:rPr>
+          <w:sz w:val="32"/>
+          <w:szCs w:val="32"/>
+        </w:rPr>
+      </w:pPr>
+    </w:p>
+    <w:p>
+      <w:pPr>
+        <w:jc w:val="left"/>
+        <w:rPr>
+          <w:sz w:val="32"/>
+          <w:szCs w:val="32"/>
+        </w:rPr>
+      </w:pPr>
+    </w:p>
+    <w:p>
+      <w:pPr>
+        <w:jc w:val="left"/>
+        <w:rPr>
+          <w:sz w:val="32"/>
+          <w:szCs w:val="32"/>
+        </w:rPr>
+      </w:pPr>
+    </w:p>
+    <w:p>
+      <w:pPr>
+        <w:jc w:val="left"/>
+        <w:rPr>
+          <w:sz w:val="32"/>
+          <w:szCs w:val="32"/>
+        </w:rPr>
+      </w:pPr>
+    </w:p>
+    <w:p>
+      <w:pPr>
+        <w:jc w:val="left"/>
+        <w:rPr>
+          <w:sz w:val="32"/>
+          <w:szCs w:val="32"/>
+        </w:rPr>
+      </w:pPr>
+    </w:p>
+    <w:p>
+      <w:pPr>
+        <w:jc w:val="left"/>
+        <w:rPr>
+          <w:sz w:val="32"/>
+          <w:szCs w:val="32"/>
+        </w:rPr>
+      </w:pPr>
+      <w:r>
+        <w:rPr>
+          <w:noProof/>
+        </w:rPr>
+        <w:lastRenderedPageBreak/>
+        <w:drawing>
+          <wp:inline distT="0" distB="0" distL="0" distR="0" wp14:anchorId="2C77BCE0" wp14:editId="0CDC58C4">
+            <wp:extent cx="5274310" cy="4494530"/>
+            <wp:effectExtent l="0" t="0" r="2540" b="1270"/>
+            <wp:docPr id="2" name="图片 2"/>
+            <wp:cNvGraphicFramePr>
+              <a:graphicFrameLocks xmlns:a="http://schemas.openxmlformats.org/drawingml/2006/main" noChangeAspect="1"/>
+            </wp:cNvGraphicFramePr>
+            <a:graphic xmlns:a="http://schemas.openxmlformats.org/drawingml/2006/main">
+              <a:graphicData uri="http://schemas.openxmlformats.org/drawingml/2006/picture">
+                <pic:pic xmlns:pic="http://schemas.openxmlformats.org/drawingml/2006/picture">
+                  <pic:nvPicPr>
+                    <pic:cNvPr id="1" name=""/>
+                    <pic:cNvPicPr/>
+                  </pic:nvPicPr>
+                  <pic:blipFill>
+                    <a:blip r:embed="rId7"/>
+                    <a:stretch>
+                      <a:fillRect/>
+                    </a:stretch>
+                  </pic:blipFill>
+                  <pic:spPr>
+                    <a:xfrm>
+                      <a:off x="0" y="0"/>
+                      <a:ext cx="5274310" cy="4494530"/>
+                    </a:xfrm>
+                    <a:prstGeom prst="rect">
+                      <a:avLst/>
+                    </a:prstGeom>
+                  </pic:spPr>
+                </pic:pic>
+              </a:graphicData>
+            </a:graphic>
+          </wp:inline>
+        </w:drawing>
+      </w:r>
+      <w:r>
+        <w:rPr>
+          <w:noProof/>
+        </w:rPr>
+        <w:drawing>
+          <wp:inline distT="0" distB="0" distL="0" distR="0" wp14:anchorId="097BA972" wp14:editId="74767821">
+            <wp:extent cx="5274310" cy="3955415"/>
+            <wp:effectExtent l="0" t="0" r="2540" b="6985"/>
+            <wp:docPr id="3" name="图片 3"/>
+            <wp:cNvGraphicFramePr>
+              <a:graphicFrameLocks xmlns:a="http://schemas.openxmlformats.org/drawingml/2006/main" noChangeAspect="1"/>
+            </wp:cNvGraphicFramePr>
+            <a:graphic xmlns:a="http://schemas.openxmlformats.org/drawingml/2006/main">
+              <a:graphicData uri="http://schemas.openxmlformats.org/drawingml/2006/picture">
+                <pic:pic xmlns:pic="http://schemas.openxmlformats.org/drawingml/2006/picture">
+                  <pic:nvPicPr>
+                    <pic:cNvPr id="1" name=""/>
+                    <pic:cNvPicPr/>
+                  </pic:nvPicPr>
+                  <pic:blipFill>
+                    <a:blip r:embed="rId8"/>
+                    <a:stretch>
+                      <a:fillRect/>
+                    </a:stretch>
+                  </pic:blipFill>
+                  <pic:spPr>
+                    <a:xfrm>
+                      <a:off x="0" y="0"/>
+                      <a:ext cx="5274310" cy="3955415"/>
+                    </a:xfrm>
+                    <a:prstGeom prst="rect">
+                      <a:avLst/>
+                    </a:prstGeom>
+                  </pic:spPr>
+                </pic:pic>
+              </a:graphicData>
+            </a:graphic>
+          </wp:inline>
+        </w:drawing>
+      </w:r>
+    </w:p>
+    <w:p>
+      <w:pPr>
+        <w:jc w:val="left"/>
+        <w:rPr>
+          <w:sz w:val="32"/>
+          <w:szCs w:val="32"/>
+        </w:rPr>
+      </w:pPr>
+      <w:r>
+        <w:rPr>
+          <w:noProof/>
+        </w:rPr>
+        <w:lastRenderedPageBreak/>
+        <w:drawing>
+          <wp:inline distT="0" distB="0" distL="0" distR="0" wp14:anchorId="29BD31E9" wp14:editId="7048AE22">
+            <wp:extent cx="5274310" cy="2966720"/>
+            <wp:effectExtent l="0" t="0" r="2540" b="5080"/>
+            <wp:docPr id="5" name="图片 5"/>
+            <wp:cNvGraphicFramePr>
+              <a:graphicFrameLocks xmlns:a="http://schemas.openxmlformats.org/drawingml/2006/main" noChangeAspect="1"/>
+            </wp:cNvGraphicFramePr>
+            <a:graphic xmlns:a="http://schemas.openxmlformats.org/drawingml/2006/main">
+              <a:graphicData uri="http://schemas.openxmlformats.org/drawingml/2006/picture">
+                <pic:pic xmlns:pic="http://schemas.openxmlformats.org/drawingml/2006/picture">
+                  <pic:nvPicPr>
+                    <pic:cNvPr id="1" name=""/>
+                    <pic:cNvPicPr/>
+                  </pic:nvPicPr>
+                  <pic:blipFill>
+                    <a:blip r:embed="rId9"/>
+                    <a:stretch>
+                      <a:fillRect/>
+                    </a:stretch>
+                  </pic:blipFill>
+                  <pic:spPr>
+                    <a:xfrm>
+                      <a:off x="0" y="0"/>
+                      <a:ext cx="5274310" cy="2966720"/>
+                    </a:xfrm>
+                    <a:prstGeom prst="rect">
+                      <a:avLst/>
+                    </a:prstGeom>
+                  </pic:spPr>
+                </pic:pic>
+              </a:graphicData>
+            </a:graphic>
+          </wp:inline>
+        </w:drawing>
+      </w:r>
+    </w:p>
+    <w:p>
+      <w:pPr>
         <w:jc w:val="left"/>
         <w:rPr>
           <w:rFonts w:hint="eastAsia"/>
@@ -1042,7 +1227,57 @@
         </w:rPr>
       </w:pPr>
       <w:bookmarkStart w:id="0" w:name="_GoBack"/>
+      <w:r>
+        <w:rPr>
+          <w:noProof/>
+        </w:rPr>
+        <w:drawing>
+          <wp:inline distT="0" distB="0" distL="0" distR="0" wp14:anchorId="2382CD80" wp14:editId="4D49B677">
+            <wp:extent cx="5274310" cy="2966720"/>
+            <wp:effectExtent l="0" t="0" r="2540" b="5080"/>
+            <wp:docPr id="6" name="图片 6"/>
+            <wp:cNvGraphicFramePr>
+              <a:graphicFrameLocks xmlns:a="http://schemas.openxmlformats.org/drawingml/2006/main" noChangeAspect="1"/>
+            </wp:cNvGraphicFramePr>
+            <a:graphic xmlns:a="http://schemas.openxmlformats.org/drawingml/2006/main">
+              <a:graphicData uri="http://schemas.openxmlformats.org/drawingml/2006/picture">
+                <pic:pic xmlns:pic="http://schemas.openxmlformats.org/drawingml/2006/picture">
+                  <pic:nvPicPr>
+                    <pic:cNvPr id="1" name=""/>
+                    <pic:cNvPicPr/>
+                  </pic:nvPicPr>
+                  <pic:blipFill>
+                    <a:blip r:embed="rId10"/>
+                    <a:stretch>
+                      <a:fillRect/>
+                    </a:stretch>
+                  </pic:blipFill>
+                  <pic:spPr>
+                    <a:xfrm>
+                      <a:off x="0" y="0"/>
+                      <a:ext cx="5274310" cy="2966720"/>
+                    </a:xfrm>
+                    <a:prstGeom prst="rect">
+                      <a:avLst/>
+                    </a:prstGeom>
+                  </pic:spPr>
+                </pic:pic>
+              </a:graphicData>
+            </a:graphic>
+          </wp:inline>
+        </w:drawing>
+      </w:r>
       <w:bookmarkEnd w:id="0"/>
+    </w:p>
+    <w:p>
+      <w:pPr>
+        <w:jc w:val="left"/>
+        <w:rPr>
+          <w:rFonts w:hint="eastAsia"/>
+          <w:sz w:val="32"/>
+          <w:szCs w:val="32"/>
+        </w:rPr>
+      </w:pPr>
     </w:p>
     <w:sectPr>
       <w:pgSz w:w="11906" w:h="16838"/>
@@ -1350,7 +1585,6 @@
     <w:lsdException w:name="Table Web 1" w:semiHidden="1" w:unhideWhenUsed="1"/>
     <w:lsdException w:name="Table Web 2" w:semiHidden="1" w:unhideWhenUsed="1"/>
     <w:lsdException w:name="Table Web 3" w:semiHidden="1" w:unhideWhenUsed="1"/>
-    <w:lsdException w:name="Table Grid" w:semiHidden="1" w:unhideWhenUsed="1"/>
     <w:lsdException w:name="Table Theme" w:semiHidden="1" w:unhideWhenUsed="1"/>
     <w:lsdException w:name="Placeholder Text" w:semiHidden="1" w:uiPriority="99"/>
     <w:lsdException w:name="No Spacing" w:uiPriority="99"/>

</xml_diff>